<commit_message>
QEFileImage: Update documentation re slot and use of lightness (as opposed to luminesance)
</commit_message>
<xml_diff>
--- a/documentation/source/QEFileImage.docx
+++ b/documentation/source/QEFileImage.docx
@@ -108,13 +108,19 @@
         <w:jc w:val="center"/>
       </w:pPr>
       <w:r>
-        <w:t>18</w:t>
+        <w:t>22</w:t>
       </w:r>
       <w:r>
         <w:rPr>
           <w:vertAlign w:val="superscript"/>
         </w:rPr>
-        <w:t xml:space="preserve">th </w:t>
+        <w:t>nd</w:t>
+      </w:r>
+      <w:r>
+        <w:rPr>
+          <w:vertAlign w:val="superscript"/>
+        </w:rPr>
+        <w:t xml:space="preserve"> </w:t>
       </w:r>
       <w:r>
         <w:t>March</w:t>
@@ -1376,7 +1382,19 @@
     </w:p>
     <w:p>
       <w:r>
-        <w:t xml:space="preserve">A luminescence threshold may be applied to the image. Luminesces values range from 0 to 255. The threshold (int) and </w:t>
+        <w:t xml:space="preserve">A </w:t>
+      </w:r>
+      <w:r>
+        <w:t>lightness</w:t>
+      </w:r>
+      <w:r>
+        <w:t xml:space="preserve"> threshold may be applied to the image. </w:t>
+      </w:r>
+      <w:r>
+        <w:t>Lightness</w:t>
+      </w:r>
+      <w:r>
+        <w:t xml:space="preserve"> values range from 0 to 255. The threshold (int) and </w:t>
       </w:r>
       <w:proofErr w:type="spellStart"/>
       <w:r>
@@ -1384,11 +1402,17 @@
       </w:r>
       <w:proofErr w:type="spellEnd"/>
       <w:r>
-        <w:t xml:space="preserve"> properties allow high luminescence pixels to be replaced with the </w:t>
+        <w:t xml:space="preserve"> properties allow high </w:t>
+      </w:r>
+      <w:r>
+        <w:t>lightness</w:t>
+      </w:r>
+      <w:r>
+        <w:t xml:space="preserve"> pixels to be replaced with the threshold colour. </w:t>
       </w:r>
       <w:r>
         <w:lastRenderedPageBreak/>
-        <w:t>threshold colour. A threshold of 0 means every pixel’s colour is replaced, while a threshold of 256 means no pixel’s colour is replaced. The threshold may be set statically at design time, or dynamically using the ‘</w:t>
+        <w:t>A threshold of 0 means every pixel’s colour is replaced, while a threshold of 256 means no pixel’s colour is replaced. The threshold may be set statically at design time, or dynamically using the ‘</w:t>
       </w:r>
       <w:proofErr w:type="spellStart"/>
       <w:r>
@@ -1433,7 +1457,34 @@
       </w:r>
       <w:proofErr w:type="spellEnd"/>
       <w:r>
-        <w:t xml:space="preserve">. </w:t>
+        <w:t>.</w:t>
+      </w:r>
+    </w:p>
+    <w:p>
+      <w:r>
+        <w:t xml:space="preserve">Likewise, the threshold colour </w:t>
+      </w:r>
+      <w:r>
+        <w:t>may be set statically at design time, or dynamically using the ‘</w:t>
+      </w:r>
+      <w:proofErr w:type="spellStart"/>
+      <w:r>
+        <w:t>setThreshold</w:t>
+      </w:r>
+      <w:r>
+        <w:t>Color</w:t>
+      </w:r>
+      <w:proofErr w:type="spellEnd"/>
+      <w:r>
+        <w:t>(</w:t>
+      </w:r>
+      <w:proofErr w:type="spellStart"/>
+      <w:r>
+        <w:t>QColor</w:t>
+      </w:r>
+      <w:proofErr w:type="spellEnd"/>
+      <w:r>
+        <w:t>)’ slot.</w:t>
       </w:r>
     </w:p>
     <w:p>
@@ -1572,14 +1623,27 @@
       <w:r>
         <w:t xml:space="preserve">Figure </w:t>
       </w:r>
-      <w:fldSimple w:instr=" SEQ Figure \* ARABIC ">
-        <w:r>
-          <w:rPr>
-            <w:noProof/>
-          </w:rPr>
-          <w:t>1</w:t>
-        </w:r>
-      </w:fldSimple>
+      <w:r>
+        <w:fldChar w:fldCharType="begin"/>
+      </w:r>
+      <w:r>
+        <w:instrText xml:space="preserve"> SEQ Figure \* ARABIC </w:instrText>
+      </w:r>
+      <w:r>
+        <w:fldChar w:fldCharType="separate"/>
+      </w:r>
+      <w:r>
+        <w:rPr>
+          <w:noProof/>
+        </w:rPr>
+        <w:t>1</w:t>
+      </w:r>
+      <w:r>
+        <w:rPr>
+          <w:noProof/>
+        </w:rPr>
+        <w:fldChar w:fldCharType="end"/>
+      </w:r>
       <w:bookmarkEnd w:id="3"/>
       <w:r>
         <w:t xml:space="preserve"> QEFileImage widget taking file information from variable and from a signal</w:t>
@@ -1593,6 +1657,7 @@
       </w:pPr>
       <w:bookmarkStart w:id="5" w:name="_Toc98499444"/>
       <w:r>
+        <w:lastRenderedPageBreak/>
         <w:t>Properties</w:t>
       </w:r>
       <w:bookmarkEnd w:id="5"/>
@@ -1658,14 +1723,8 @@
         <w:pStyle w:val="Heading2"/>
       </w:pPr>
       <w:bookmarkStart w:id="6" w:name="_Toc98499445"/>
-      <w:proofErr w:type="gramStart"/>
-      <w:r>
-        <w:lastRenderedPageBreak/>
-        <w:t>variable :</w:t>
-      </w:r>
-      <w:proofErr w:type="gramEnd"/>
-      <w:r>
-        <w:t xml:space="preserve"> QString</w:t>
+      <w:r>
+        <w:t>variable : QString</w:t>
       </w:r>
       <w:bookmarkEnd w:id="6"/>
     </w:p>
@@ -1728,16 +1787,11 @@
         <w:pStyle w:val="Heading2"/>
       </w:pPr>
       <w:bookmarkStart w:id="7" w:name="_Toc98499446"/>
-      <w:proofErr w:type="gramStart"/>
       <w:r>
         <w:t>variableSubstitutions</w:t>
       </w:r>
       <w:r>
-        <w:t xml:space="preserve"> :</w:t>
-      </w:r>
-      <w:proofErr w:type="gramEnd"/>
-      <w:r>
-        <w:t xml:space="preserve"> QString</w:t>
+        <w:t xml:space="preserve"> : QString</w:t>
       </w:r>
       <w:bookmarkEnd w:id="7"/>
     </w:p>
@@ -1751,13 +1805,8 @@
         <w:pStyle w:val="Heading2"/>
       </w:pPr>
       <w:bookmarkStart w:id="8" w:name="_Toc98499447"/>
-      <w:proofErr w:type="gramStart"/>
-      <w:r>
-        <w:t>elementsRequired :</w:t>
-      </w:r>
-      <w:proofErr w:type="gramEnd"/>
-      <w:r>
-        <w:t xml:space="preserve"> int</w:t>
+      <w:r>
+        <w:t>elementsRequired : int</w:t>
       </w:r>
       <w:bookmarkEnd w:id="8"/>
     </w:p>
@@ -1813,17 +1862,12 @@
       </w:pPr>
       <w:bookmarkStart w:id="9" w:name="_Toc98499448"/>
       <w:proofErr w:type="spellStart"/>
-      <w:proofErr w:type="gramStart"/>
       <w:r>
         <w:t>arrayIndex</w:t>
       </w:r>
       <w:proofErr w:type="spellEnd"/>
       <w:r>
-        <w:t xml:space="preserve"> :</w:t>
-      </w:r>
-      <w:proofErr w:type="gramEnd"/>
-      <w:r>
-        <w:t xml:space="preserve"> int</w:t>
+        <w:t xml:space="preserve"> : int</w:t>
       </w:r>
       <w:bookmarkEnd w:id="9"/>
     </w:p>
@@ -1878,13 +1922,8 @@
         <w:pStyle w:val="Heading2"/>
       </w:pPr>
       <w:bookmarkStart w:id="10" w:name="_Toc98499449"/>
-      <w:proofErr w:type="gramStart"/>
-      <w:r>
-        <w:t>threshold :</w:t>
-      </w:r>
-      <w:proofErr w:type="gramEnd"/>
-      <w:r>
-        <w:t xml:space="preserve"> int</w:t>
+      <w:r>
+        <w:t>threshold : int</w:t>
       </w:r>
       <w:bookmarkEnd w:id="10"/>
     </w:p>
@@ -1958,17 +1997,12 @@
       </w:pPr>
       <w:bookmarkStart w:id="11" w:name="_Toc98499450"/>
       <w:proofErr w:type="spellStart"/>
-      <w:proofErr w:type="gramStart"/>
       <w:r>
         <w:t>thresholdColor</w:t>
       </w:r>
       <w:proofErr w:type="spellEnd"/>
       <w:r>
-        <w:t xml:space="preserve"> :</w:t>
-      </w:r>
-      <w:proofErr w:type="gramEnd"/>
-      <w:r>
-        <w:t xml:space="preserve"> </w:t>
+        <w:t xml:space="preserve"> : </w:t>
       </w:r>
       <w:proofErr w:type="spellStart"/>
       <w:r>
@@ -2008,7 +2042,13 @@
     </w:p>
     <w:p>
       <w:r>
-        <w:t>This defines a colour which is substituted for each pixel with a luminescence &gt;= the specified threshold.</w:t>
+        <w:t xml:space="preserve">This defines a colour which is substituted for each pixel with a </w:t>
+      </w:r>
+      <w:r>
+        <w:t>lightness</w:t>
+      </w:r>
+      <w:r>
+        <w:t xml:space="preserve"> &gt;= the specified threshold.</w:t>
       </w:r>
       <w:r>
         <w:t xml:space="preserve"> </w:t>
@@ -2020,17 +2060,12 @@
       </w:pPr>
       <w:bookmarkStart w:id="12" w:name="_Toc98499451"/>
       <w:proofErr w:type="spellStart"/>
-      <w:proofErr w:type="gramStart"/>
       <w:r>
         <w:t>scaledContents</w:t>
       </w:r>
       <w:proofErr w:type="spellEnd"/>
       <w:r>
-        <w:t xml:space="preserve"> :</w:t>
-      </w:r>
-      <w:proofErr w:type="gramEnd"/>
-      <w:r>
-        <w:t xml:space="preserve"> </w:t>
+        <w:t xml:space="preserve"> : </w:t>
       </w:r>
       <w:r>
         <w:t>bool</w:t>

</xml_diff>